<commit_message>
update CV and some more
</commit_message>
<xml_diff>
--- a/esolotin_CV.docx
+++ b/esolotin_CV.docx
@@ -36,7 +36,7 @@
                     </pic:cNvPicPr>
                   </pic:nvPicPr>
                   <pic:blipFill>
-                    <a:blip r:embed="rId4" cstate="print">
+                    <a:blip r:embed="rId5" cstate="print">
                       <a:extLst>
                         <a:ext uri="{28A0092B-C50C-407E-A947-70E740481C1C}">
                           <a14:useLocalDpi xmlns:a14="http://schemas.microsoft.com/office/drawing/2010/main" val="0"/>
@@ -101,23 +101,14 @@
     <w:p>
       <w:pPr>
         <w:jc w:val="both"/>
-        <w:rPr>
-          <w:lang w:val="en-US"/>
-        </w:rPr>
-      </w:pPr>
-      <w:r>
-        <w:rPr>
-          <w:lang w:val="en-US"/>
-        </w:rPr>
+      </w:pPr>
+      <w:r>
         <w:t>+7(903) 667-89-79</w:t>
       </w:r>
     </w:p>
     <w:p>
       <w:pPr>
         <w:jc w:val="both"/>
-        <w:rPr>
-          <w:lang w:val="en-US"/>
-        </w:rPr>
       </w:pPr>
       <w:proofErr w:type="spellStart"/>
       <w:r>
@@ -128,23 +119,19 @@
       </w:r>
       <w:proofErr w:type="spellEnd"/>
       <w:r>
-        <w:rPr>
-          <w:lang w:val="en-US"/>
-        </w:rPr>
         <w:t>:</w:t>
       </w:r>
       <w:r>
-        <w:rPr>
-          <w:lang w:val="en-US"/>
-        </w:rPr>
         <w:t xml:space="preserve"> @</w:t>
       </w:r>
+      <w:proofErr w:type="spellStart"/>
       <w:r>
         <w:rPr>
           <w:lang w:val="en-US"/>
         </w:rPr>
         <w:t>esolotin</w:t>
       </w:r>
+      <w:proofErr w:type="spellEnd"/>
     </w:p>
     <w:p>
       <w:pPr>
@@ -180,7 +167,6 @@
         <w:t>/</w:t>
       </w:r>
       <w:proofErr w:type="spellStart"/>
-      <w:proofErr w:type="gramStart"/>
       <w:r>
         <w:rPr>
           <w:lang w:val="en-US"/>
@@ -188,7 +174,6 @@
         <w:t>d.athis</w:t>
       </w:r>
       <w:proofErr w:type="spellEnd"/>
-      <w:proofErr w:type="gramEnd"/>
     </w:p>
     <w:p>
       <w:pPr>
@@ -215,7 +200,7 @@
         </w:rPr>
         <w:t xml:space="preserve"> </w:t>
       </w:r>
-      <w:hyperlink r:id="rId5" w:history="1">
+      <w:hyperlink r:id="rId6" w:history="1">
         <w:r>
           <w:rPr>
             <w:rStyle w:val="a3"/>
@@ -283,6 +268,7 @@
         <w:rPr>
           <w:b/>
           <w:bCs/>
+          <w:lang w:val="en-US"/>
         </w:rPr>
       </w:pPr>
       <w:r>
@@ -298,12 +284,18 @@
         <w:jc w:val="both"/>
       </w:pPr>
       <w:r>
+        <w:rPr>
+          <w:lang w:val="en-US"/>
+        </w:rPr>
         <w:t>2007 - 2012</w:t>
       </w:r>
       <w:r>
         <w:t>г</w:t>
       </w:r>
       <w:r>
+        <w:rPr>
+          <w:lang w:val="en-US"/>
+        </w:rPr>
         <w:t xml:space="preserve">. </w:t>
       </w:r>
       <w:r>
@@ -530,6 +522,255 @@
     <w:p>
       <w:pPr>
         <w:jc w:val="both"/>
+      </w:pPr>
+      <w:r>
+        <w:t>Разработка ПО для МК (1986ВЕ) реализующего обмен с ПЛИС(5576ХС1Т), инициализацию периферии устройства, позволяющего протестировать устройство с помощью задания программ с ПК.</w:t>
+      </w:r>
+    </w:p>
+    <w:p>
+      <w:pPr>
+        <w:jc w:val="both"/>
+      </w:pPr>
+      <w:bookmarkStart w:id="0" w:name="_Hlk148619289"/>
+      <w:r>
+        <w:t>Разработка ПО на ПК(</w:t>
+      </w:r>
+      <w:proofErr w:type="spellStart"/>
+      <w:r>
+        <w:rPr>
+          <w:lang w:val="en-US"/>
+        </w:rPr>
+        <w:t>QTCreator</w:t>
+      </w:r>
+      <w:proofErr w:type="spellEnd"/>
+      <w:r>
+        <w:t>)</w:t>
+      </w:r>
+      <w:r>
+        <w:t xml:space="preserve"> для подключения к МК</w:t>
+      </w:r>
+      <w:r>
+        <w:t xml:space="preserve"> (1986</w:t>
+      </w:r>
+      <w:r>
+        <w:t xml:space="preserve">ВЕ92У) по </w:t>
+      </w:r>
+      <w:r>
+        <w:rPr>
+          <w:lang w:val="en-US"/>
+        </w:rPr>
+        <w:t>RS</w:t>
+      </w:r>
+      <w:r>
+        <w:t>-232</w:t>
+      </w:r>
+      <w:r>
+        <w:t>, выдачи команд, обработки ответной информации и индикации результатов функционального контроля аппаратуры.</w:t>
+      </w:r>
+    </w:p>
+    <w:bookmarkEnd w:id="0"/>
+    <w:p>
+      <w:pPr>
+        <w:jc w:val="both"/>
+      </w:pPr>
+    </w:p>
+    <w:p>
+      <w:pPr>
+        <w:jc w:val="both"/>
+      </w:pPr>
+      <w:bookmarkStart w:id="1" w:name="_Hlk148619969"/>
+      <w:r>
+        <w:t xml:space="preserve">Отладка работы </w:t>
+      </w:r>
+      <w:r>
+        <w:rPr>
+          <w:lang w:val="en-US"/>
+        </w:rPr>
+        <w:t>DSP</w:t>
+      </w:r>
+      <w:r>
+        <w:t xml:space="preserve"> </w:t>
+      </w:r>
+      <w:r>
+        <w:t xml:space="preserve">процессора </w:t>
+      </w:r>
+      <w:r>
+        <w:rPr>
+          <w:lang w:val="en-US"/>
+        </w:rPr>
+        <w:t>Analog</w:t>
+      </w:r>
+      <w:r>
+        <w:t xml:space="preserve"> </w:t>
+      </w:r>
+      <w:r>
+        <w:rPr>
+          <w:lang w:val="en-US"/>
+        </w:rPr>
+        <w:t>Devices</w:t>
+      </w:r>
+      <w:r>
+        <w:t xml:space="preserve"> </w:t>
+      </w:r>
+      <w:r>
+        <w:rPr>
+          <w:lang w:val="en-US"/>
+        </w:rPr>
+        <w:t>ADSP</w:t>
+      </w:r>
+      <w:r>
+        <w:t>-</w:t>
+      </w:r>
+      <w:r>
+        <w:rPr>
+          <w:lang w:val="en-US"/>
+        </w:rPr>
+        <w:t>TS</w:t>
+      </w:r>
+      <w:r>
+        <w:t>101</w:t>
+      </w:r>
+      <w:r>
+        <w:t xml:space="preserve"> в связке с ПЛИС</w:t>
+      </w:r>
+      <w:r>
+        <w:t xml:space="preserve"> </w:t>
+      </w:r>
+      <w:r>
+        <w:rPr>
+          <w:lang w:val="en-US"/>
+        </w:rPr>
+        <w:t>Altera</w:t>
+      </w:r>
+      <w:r>
+        <w:t xml:space="preserve"> </w:t>
+      </w:r>
+      <w:proofErr w:type="spellStart"/>
+      <w:r>
+        <w:rPr>
+          <w:lang w:val="en-US"/>
+        </w:rPr>
+        <w:t>Arria</w:t>
+      </w:r>
+      <w:proofErr w:type="spellEnd"/>
+      <w:r>
+        <w:t>-</w:t>
+      </w:r>
+      <w:r>
+        <w:rPr>
+          <w:lang w:val="en-US"/>
+        </w:rPr>
+        <w:t>V</w:t>
+      </w:r>
+      <w:r>
+        <w:t xml:space="preserve"> для генерации ВЧ сигнала микросхемой ЦАП</w:t>
+      </w:r>
+      <w:r>
+        <w:t xml:space="preserve"> </w:t>
+      </w:r>
+      <w:r>
+        <w:rPr>
+          <w:lang w:val="en-US"/>
+        </w:rPr>
+        <w:t>Taxes</w:t>
+      </w:r>
+      <w:r>
+        <w:t xml:space="preserve"> </w:t>
+      </w:r>
+      <w:r>
+        <w:rPr>
+          <w:lang w:val="en-US"/>
+        </w:rPr>
+        <w:t>Instruments</w:t>
+      </w:r>
+      <w:r>
+        <w:t xml:space="preserve"> </w:t>
+      </w:r>
+      <w:r>
+        <w:rPr>
+          <w:lang w:val="en-US"/>
+        </w:rPr>
+        <w:t>DAC</w:t>
+      </w:r>
+      <w:r>
+        <w:t>37</w:t>
+      </w:r>
+      <w:r>
+        <w:rPr>
+          <w:lang w:val="en-US"/>
+        </w:rPr>
+        <w:t>J</w:t>
+      </w:r>
+      <w:r>
+        <w:t xml:space="preserve">82 </w:t>
+      </w:r>
+      <w:r>
+        <w:t>через разработанное ПО на компьютере</w:t>
+      </w:r>
+      <w:r>
+        <w:t xml:space="preserve">. </w:t>
+      </w:r>
+      <w:r>
+        <w:t xml:space="preserve">Наладка обмена на линии ПК-устройство с использованием чипа </w:t>
+      </w:r>
+      <w:r>
+        <w:rPr>
+          <w:lang w:val="en-US"/>
+        </w:rPr>
+        <w:t>FTDI</w:t>
+      </w:r>
+      <w:r>
+        <w:t xml:space="preserve"> </w:t>
+      </w:r>
+      <w:r>
+        <w:rPr>
+          <w:lang w:val="en-US"/>
+        </w:rPr>
+        <w:t>FT</w:t>
+      </w:r>
+      <w:r>
+        <w:t>232</w:t>
+      </w:r>
+      <w:r>
+        <w:t xml:space="preserve"> в режиме </w:t>
+      </w:r>
+      <w:r>
+        <w:rPr>
+          <w:lang w:val="en-US"/>
+        </w:rPr>
+        <w:t>bit</w:t>
+      </w:r>
+      <w:r>
+        <w:t>-</w:t>
+      </w:r>
+      <w:r>
+        <w:rPr>
+          <w:lang w:val="en-US"/>
+        </w:rPr>
+        <w:t>bang</w:t>
+      </w:r>
+      <w:r>
+        <w:t xml:space="preserve"> по протоколу </w:t>
+      </w:r>
+      <w:r>
+        <w:rPr>
+          <w:lang w:val="en-US"/>
+        </w:rPr>
+        <w:t>SPI</w:t>
+      </w:r>
+      <w:r>
+        <w:t>.</w:t>
+      </w:r>
+    </w:p>
+    <w:bookmarkEnd w:id="1"/>
+    <w:p>
+      <w:pPr>
+        <w:jc w:val="both"/>
+      </w:pPr>
+    </w:p>
+    <w:p>
+      <w:pPr>
+        <w:jc w:val="both"/>
         <w:rPr>
           <w:b/>
           <w:bCs/>
@@ -540,308 +781,758 @@
           <w:b/>
           <w:bCs/>
         </w:rPr>
-        <w:t>Повышение квалификации</w:t>
-      </w:r>
-    </w:p>
-    <w:p>
-      <w:pPr>
-        <w:jc w:val="both"/>
-      </w:pPr>
-      <w:r>
-        <w:t xml:space="preserve">09.08.2023 </w:t>
-      </w:r>
-      <w:proofErr w:type="spellStart"/>
-      <w:r>
-        <w:rPr>
-          <w:lang w:val="en-US"/>
-        </w:rPr>
-        <w:t>GeekBrains</w:t>
-      </w:r>
-      <w:proofErr w:type="spellEnd"/>
-      <w:r>
-        <w:t xml:space="preserve">. «Инженер умных устройств» 470 </w:t>
-      </w:r>
-      <w:proofErr w:type="spellStart"/>
-      <w:proofErr w:type="gramStart"/>
-      <w:r>
-        <w:t>ак.часов</w:t>
-      </w:r>
-      <w:proofErr w:type="spellEnd"/>
-      <w:proofErr w:type="gramEnd"/>
-      <w:r>
-        <w:t>.</w:t>
-      </w:r>
-    </w:p>
-    <w:p>
-      <w:pPr>
-        <w:jc w:val="both"/>
-      </w:pPr>
-      <w:r>
-        <w:t>29.03.2019</w:t>
-      </w:r>
-      <w:r>
-        <w:t xml:space="preserve"> </w:t>
-      </w:r>
-      <w:r>
-        <w:t>Библиотека Qt5 (С++). Уровень 1. Основы программирования</w:t>
-      </w:r>
-      <w:r>
-        <w:t xml:space="preserve">. 60 </w:t>
-      </w:r>
-      <w:proofErr w:type="spellStart"/>
-      <w:r>
-        <w:t>ак</w:t>
-      </w:r>
-      <w:proofErr w:type="spellEnd"/>
-      <w:r>
-        <w:t>. часов.</w:t>
-      </w:r>
-    </w:p>
-    <w:p>
-      <w:pPr>
-        <w:jc w:val="both"/>
-      </w:pPr>
-      <w:r>
-        <w:t>22.04.2018</w:t>
-      </w:r>
-      <w:r>
-        <w:t xml:space="preserve"> </w:t>
-      </w:r>
-      <w:r>
-        <w:t>Программирование на Visual С++</w:t>
-      </w:r>
-      <w:r>
-        <w:t>.</w:t>
-      </w:r>
-      <w:r>
-        <w:t xml:space="preserve"> 60 </w:t>
-      </w:r>
-      <w:proofErr w:type="spellStart"/>
-      <w:r>
-        <w:t>ак</w:t>
-      </w:r>
-      <w:proofErr w:type="spellEnd"/>
-      <w:r>
-        <w:t>. часов.</w:t>
-      </w:r>
-    </w:p>
-    <w:p>
-      <w:pPr>
-        <w:jc w:val="both"/>
-      </w:pPr>
-      <w:r>
-        <w:t>09.11.2017</w:t>
-      </w:r>
-      <w:r>
-        <w:t xml:space="preserve"> </w:t>
-      </w:r>
-      <w:r>
-        <w:t>Программирование на языке C (Си)</w:t>
-      </w:r>
-      <w:r>
-        <w:t xml:space="preserve">. 72 </w:t>
-      </w:r>
-      <w:proofErr w:type="spellStart"/>
-      <w:r>
-        <w:t>ак</w:t>
-      </w:r>
-      <w:proofErr w:type="spellEnd"/>
-      <w:r>
-        <w:t>. часа.</w:t>
-      </w:r>
-    </w:p>
-    <w:p>
-      <w:pPr>
-        <w:jc w:val="both"/>
-      </w:pPr>
-      <w:r>
-        <w:t xml:space="preserve">27.03.2015 Технология проектирования ПЛИС фирмы </w:t>
-      </w:r>
-      <w:r>
-        <w:t>ALTERA</w:t>
-      </w:r>
-      <w:r>
-        <w:t>. 78</w:t>
-      </w:r>
-      <w:r>
-        <w:t xml:space="preserve"> </w:t>
-      </w:r>
-      <w:proofErr w:type="spellStart"/>
-      <w:r>
-        <w:t>ак</w:t>
-      </w:r>
-      <w:proofErr w:type="spellEnd"/>
-      <w:r>
-        <w:t>.</w:t>
-      </w:r>
-      <w:r>
-        <w:t xml:space="preserve"> часов</w:t>
-      </w:r>
-      <w:r>
-        <w:t>.</w:t>
-      </w:r>
-    </w:p>
-    <w:p>
-      <w:pPr>
-        <w:jc w:val="both"/>
-      </w:pPr>
-    </w:p>
-    <w:p>
-      <w:pPr>
-        <w:jc w:val="both"/>
+        <w:t xml:space="preserve">Навыки работы с </w:t>
+      </w:r>
+      <w:proofErr w:type="spellStart"/>
+      <w:r>
         <w:rPr>
           <w:b/>
           <w:bCs/>
-        </w:rPr>
-      </w:pPr>
-      <w:proofErr w:type="spellStart"/>
+          <w:lang w:val="en-US"/>
+        </w:rPr>
+        <w:t>stm</w:t>
+      </w:r>
+      <w:proofErr w:type="spellEnd"/>
       <w:r>
         <w:rPr>
           <w:b/>
           <w:bCs/>
         </w:rPr>
-        <w:t>Стэк</w:t>
-      </w:r>
-      <w:proofErr w:type="spellEnd"/>
-      <w:r>
+        <w:t>32</w:t>
+      </w:r>
+    </w:p>
+    <w:p>
+      <w:pPr>
+        <w:pStyle w:val="a5"/>
+        <w:numPr>
+          <w:ilvl w:val="0"/>
+          <w:numId w:val="2"/>
+        </w:numPr>
+        <w:jc w:val="both"/>
+      </w:pPr>
+      <w:r>
+        <w:t xml:space="preserve">Работа с </w:t>
+      </w:r>
+      <w:r>
+        <w:rPr>
+          <w:lang w:val="en-US"/>
+        </w:rPr>
+        <w:t>FLASH</w:t>
+      </w:r>
+      <w:r>
+        <w:t xml:space="preserve"> </w:t>
+      </w:r>
+      <w:r>
+        <w:t xml:space="preserve">памятью. Защита от чтения </w:t>
+      </w:r>
+      <w:r>
+        <w:t>RDP</w:t>
+      </w:r>
+      <w:r>
+        <w:t>.</w:t>
+      </w:r>
+    </w:p>
+    <w:p>
+      <w:pPr>
+        <w:pStyle w:val="a5"/>
+        <w:numPr>
+          <w:ilvl w:val="0"/>
+          <w:numId w:val="2"/>
+        </w:numPr>
+        <w:jc w:val="both"/>
+      </w:pPr>
+      <w:r>
+        <w:lastRenderedPageBreak/>
+        <w:t>Сторожевой таймер и определение причины перезагрузки МК.</w:t>
+      </w:r>
+    </w:p>
+    <w:p>
+      <w:pPr>
+        <w:pStyle w:val="a5"/>
+        <w:numPr>
+          <w:ilvl w:val="0"/>
+          <w:numId w:val="2"/>
+        </w:numPr>
+        <w:jc w:val="both"/>
+      </w:pPr>
+      <w:r>
+        <w:t>Работа с таймером высоко разрешения (</w:t>
+      </w:r>
+      <w:r>
+        <w:t>HRTIM)</w:t>
+      </w:r>
+      <w:r>
+        <w:t>.</w:t>
+      </w:r>
+    </w:p>
+    <w:p>
+      <w:pPr>
+        <w:pStyle w:val="a5"/>
+        <w:numPr>
+          <w:ilvl w:val="0"/>
+          <w:numId w:val="2"/>
+        </w:numPr>
+        <w:jc w:val="both"/>
+      </w:pPr>
+      <w:r>
+        <w:t>Режим энергосбережения.</w:t>
+      </w:r>
+    </w:p>
+    <w:p>
+      <w:pPr>
+        <w:pStyle w:val="a5"/>
+        <w:numPr>
+          <w:ilvl w:val="0"/>
+          <w:numId w:val="2"/>
+        </w:numPr>
+        <w:jc w:val="both"/>
+      </w:pPr>
+      <w:r>
+        <w:t xml:space="preserve">Практическое применение ШИМ с управлением ЦАП по </w:t>
+      </w:r>
+      <w:r>
+        <w:t>DMA</w:t>
+      </w:r>
+      <w:r>
+        <w:t xml:space="preserve"> </w:t>
+      </w:r>
+      <w:r>
+        <w:t>и</w:t>
+      </w:r>
+      <w:r>
+        <w:t xml:space="preserve"> </w:t>
+      </w:r>
+      <w:r>
+        <w:t xml:space="preserve">чтение значения сопротивления фоторезистора встроенным АЦП по средством </w:t>
+      </w:r>
+      <w:r>
+        <w:t>DMA</w:t>
+      </w:r>
+      <w:r>
+        <w:t>.</w:t>
+      </w:r>
+    </w:p>
+    <w:p>
+      <w:pPr>
+        <w:pStyle w:val="a5"/>
+        <w:numPr>
+          <w:ilvl w:val="0"/>
+          <w:numId w:val="2"/>
+        </w:numPr>
+        <w:jc w:val="both"/>
+      </w:pPr>
+      <w:r>
+        <w:t>Шифрование данных.</w:t>
+      </w:r>
+    </w:p>
+    <w:p>
+      <w:pPr>
+        <w:pStyle w:val="a5"/>
+        <w:numPr>
+          <w:ilvl w:val="0"/>
+          <w:numId w:val="2"/>
+        </w:numPr>
+        <w:jc w:val="both"/>
+      </w:pPr>
+      <w:r>
+        <w:t>Свой загрузчик.</w:t>
+      </w:r>
+    </w:p>
+    <w:p>
+      <w:pPr>
+        <w:jc w:val="both"/>
+      </w:pPr>
+    </w:p>
+    <w:p>
+      <w:pPr>
+        <w:jc w:val="both"/>
+        <w:rPr>
+          <w:lang w:val="en-US"/>
+        </w:rPr>
+      </w:pPr>
+      <w:r>
+        <w:t>Проекты</w:t>
+      </w:r>
+      <w:r>
+        <w:rPr>
+          <w:lang w:val="en-US"/>
+        </w:rPr>
+        <w:t xml:space="preserve"> </w:t>
+      </w:r>
+      <w:r>
+        <w:t>с</w:t>
+      </w:r>
+      <w:r>
+        <w:rPr>
+          <w:lang w:val="en-US"/>
+        </w:rPr>
+        <w:t xml:space="preserve"> ST Microelectronics (stm32) </w:t>
+      </w:r>
+      <w:r>
+        <w:t>на</w:t>
+      </w:r>
+      <w:r>
+        <w:rPr>
+          <w:lang w:val="en-US"/>
+        </w:rPr>
+        <w:t xml:space="preserve"> </w:t>
+      </w:r>
+      <w:r>
+        <w:rPr>
+          <w:lang w:val="en-US"/>
+        </w:rPr>
+        <w:t>github.com/</w:t>
+      </w:r>
+      <w:proofErr w:type="spellStart"/>
+      <w:r>
+        <w:rPr>
+          <w:lang w:val="en-US"/>
+        </w:rPr>
+        <w:t>Satkhar</w:t>
+      </w:r>
+      <w:proofErr w:type="spellEnd"/>
+      <w:r>
+        <w:rPr>
+          <w:lang w:val="en-US"/>
+        </w:rPr>
+        <w:t>/</w:t>
+      </w:r>
+      <w:proofErr w:type="spellStart"/>
+      <w:r>
+        <w:rPr>
+          <w:lang w:val="en-US"/>
+        </w:rPr>
+        <w:t>esolotin</w:t>
+      </w:r>
+      <w:proofErr w:type="spellEnd"/>
+    </w:p>
+    <w:p>
+      <w:pPr>
+        <w:jc w:val="both"/>
+      </w:pPr>
+      <w:r>
+        <w:t>Загрузчик</w:t>
+      </w:r>
+      <w:r>
+        <w:t xml:space="preserve"> </w:t>
+      </w:r>
+      <w:r>
+        <w:t xml:space="preserve">для </w:t>
+      </w:r>
+      <w:r>
+        <w:t>stm32f103</w:t>
+      </w:r>
+      <w:r>
+        <w:t xml:space="preserve">. Работа с </w:t>
+      </w:r>
+      <w:r>
+        <w:t>FLASH</w:t>
+      </w:r>
+      <w:r>
+        <w:t xml:space="preserve"> </w:t>
+      </w:r>
+      <w:r>
+        <w:t xml:space="preserve">памятью через </w:t>
+      </w:r>
+      <w:r>
+        <w:t>HAL</w:t>
+      </w:r>
+      <w:r>
+        <w:t>.</w:t>
+      </w:r>
+    </w:p>
+    <w:p>
+      <w:pPr>
+        <w:jc w:val="both"/>
+      </w:pPr>
+    </w:p>
+    <w:p>
+      <w:pPr>
+        <w:jc w:val="both"/>
+      </w:pPr>
+      <w:r>
+        <w:t xml:space="preserve">Связка </w:t>
+      </w:r>
+      <w:r>
+        <w:t>stm</w:t>
+      </w:r>
+      <w:r>
+        <w:t>32+</w:t>
+      </w:r>
+      <w:r>
+        <w:t>esp</w:t>
+      </w:r>
+      <w:r>
+        <w:t xml:space="preserve">32. </w:t>
+      </w:r>
+      <w:r>
+        <w:t xml:space="preserve">На </w:t>
+      </w:r>
+      <w:proofErr w:type="spellStart"/>
+      <w:r>
+        <w:t>stm</w:t>
+      </w:r>
+      <w:proofErr w:type="spellEnd"/>
+      <w:r>
+        <w:t xml:space="preserve"> </w:t>
+      </w:r>
+      <w:r>
+        <w:t xml:space="preserve">запущена </w:t>
+      </w:r>
+      <w:proofErr w:type="spellStart"/>
+      <w:r>
+        <w:t>FreeRTOS</w:t>
+      </w:r>
+      <w:proofErr w:type="spellEnd"/>
+      <w:r>
+        <w:t xml:space="preserve">, </w:t>
+      </w:r>
+      <w:r>
+        <w:t xml:space="preserve">обрабатывает в разных задачах: считывание АЦП через </w:t>
+      </w:r>
+      <w:r>
+        <w:t>DMA</w:t>
+      </w:r>
+      <w:r>
+        <w:t xml:space="preserve">, </w:t>
+      </w:r>
+      <w:r>
+        <w:t xml:space="preserve">обмен по </w:t>
+      </w:r>
+      <w:proofErr w:type="spellStart"/>
+      <w:r>
+        <w:t>uart</w:t>
+      </w:r>
+      <w:proofErr w:type="spellEnd"/>
+      <w:r>
+        <w:t xml:space="preserve">, опрос кнопок и изменение </w:t>
+      </w:r>
+      <w:proofErr w:type="spellStart"/>
+      <w:r>
+        <w:t>eventGroup</w:t>
+      </w:r>
+      <w:proofErr w:type="spellEnd"/>
+      <w:r>
+        <w:t>, опрос очередей и управление нагрузкой(светодиоды)</w:t>
+      </w:r>
+      <w:r>
+        <w:t xml:space="preserve">. </w:t>
+      </w:r>
+      <w:r>
+        <w:t xml:space="preserve">На </w:t>
+      </w:r>
+      <w:proofErr w:type="spellStart"/>
+      <w:r>
+        <w:rPr>
+          <w:lang w:val="en-US"/>
+        </w:rPr>
+        <w:t>esp</w:t>
+      </w:r>
+      <w:proofErr w:type="spellEnd"/>
+      <w:r>
+        <w:t xml:space="preserve"> </w:t>
+      </w:r>
+      <w:r>
+        <w:rPr>
+          <w:lang w:val="en-US"/>
+        </w:rPr>
+        <w:t>web</w:t>
+      </w:r>
+      <w:r>
+        <w:t>-</w:t>
+      </w:r>
+      <w:r>
+        <w:rPr>
+          <w:lang w:val="en-US"/>
+        </w:rPr>
+        <w:t>server</w:t>
+      </w:r>
+      <w:r>
+        <w:t xml:space="preserve"> </w:t>
+      </w:r>
+      <w:r>
+        <w:t xml:space="preserve">на </w:t>
+      </w:r>
+      <w:r>
+        <w:rPr>
+          <w:lang w:val="en-US"/>
+        </w:rPr>
+        <w:t>html</w:t>
+      </w:r>
+      <w:r>
+        <w:t xml:space="preserve">, позволяет переключать светодиод на плате и вводить маску событий для </w:t>
+      </w:r>
+      <w:proofErr w:type="spellStart"/>
+      <w:r>
+        <w:rPr>
+          <w:lang w:val="en-US"/>
+        </w:rPr>
+        <w:t>stm</w:t>
+      </w:r>
+      <w:proofErr w:type="spellEnd"/>
+      <w:r>
+        <w:t>.</w:t>
+      </w:r>
+    </w:p>
+    <w:p>
+      <w:pPr>
+        <w:jc w:val="both"/>
+      </w:pPr>
+    </w:p>
+    <w:p>
+      <w:pPr>
+        <w:jc w:val="both"/>
+      </w:pPr>
+    </w:p>
+    <w:p>
+      <w:pPr>
+        <w:jc w:val="both"/>
         <w:rPr>
           <w:b/>
           <w:bCs/>
         </w:rPr>
-        <w:t xml:space="preserve"> технологий</w:t>
-      </w:r>
-    </w:p>
-    <w:p>
-      <w:pPr>
-        <w:jc w:val="both"/>
-        <w:rPr>
-          <w:lang w:val="en-US"/>
-        </w:rPr>
-      </w:pPr>
-      <w:r>
-        <w:t>С</w:t>
-      </w:r>
-      <w:r>
-        <w:rPr>
-          <w:lang w:val="en-US"/>
-        </w:rPr>
-        <w:t>/</w:t>
-      </w:r>
-      <w:r>
-        <w:t>С</w:t>
-      </w:r>
-      <w:r>
-        <w:rPr>
-          <w:lang w:val="en-US"/>
-        </w:rPr>
-        <w:t xml:space="preserve">++, </w:t>
-      </w:r>
-      <w:r>
-        <w:rPr>
-          <w:lang w:val="en-US"/>
-        </w:rPr>
-        <w:t xml:space="preserve">stm32, </w:t>
-      </w:r>
-      <w:proofErr w:type="spellStart"/>
-      <w:r>
-        <w:rPr>
-          <w:lang w:val="en-US"/>
-        </w:rPr>
-        <w:t>FreeRTOS</w:t>
-      </w:r>
-      <w:proofErr w:type="spellEnd"/>
-      <w:r>
-        <w:rPr>
-          <w:lang w:val="en-US"/>
-        </w:rPr>
-        <w:t xml:space="preserve">, Qt Creator, Eclipse, </w:t>
-      </w:r>
-      <w:r>
-        <w:rPr>
-          <w:lang w:val="en-US"/>
-        </w:rPr>
-        <w:t xml:space="preserve">Git, </w:t>
-      </w:r>
-      <w:r>
-        <w:rPr>
-          <w:lang w:val="en-US"/>
-        </w:rPr>
-        <w:t xml:space="preserve">make, </w:t>
-      </w:r>
-      <w:r>
-        <w:rPr>
-          <w:lang w:val="en-US"/>
-        </w:rPr>
-        <w:t xml:space="preserve">SPI, I2C, UART, RS232, </w:t>
-      </w:r>
-      <w:r>
-        <w:rPr>
-          <w:lang w:val="en-US"/>
-        </w:rPr>
-        <w:t>Altium,</w:t>
-      </w:r>
-      <w:r>
-        <w:rPr>
-          <w:lang w:val="en-US"/>
-        </w:rPr>
-        <w:t xml:space="preserve"> </w:t>
-      </w:r>
-      <w:proofErr w:type="spellStart"/>
-      <w:r>
-        <w:rPr>
-          <w:lang w:val="en-US"/>
-        </w:rPr>
-        <w:t>EasyEda</w:t>
-      </w:r>
-      <w:proofErr w:type="spellEnd"/>
-      <w:r>
-        <w:rPr>
-          <w:lang w:val="en-US"/>
-        </w:rPr>
-        <w:t>,</w:t>
-      </w:r>
-      <w:r>
-        <w:rPr>
-          <w:lang w:val="en-US"/>
-        </w:rPr>
-        <w:t xml:space="preserve"> </w:t>
-      </w:r>
-      <w:r>
-        <w:rPr>
-          <w:lang w:val="en-US"/>
-        </w:rPr>
-        <w:t>Quartus</w:t>
-      </w:r>
-      <w:r>
-        <w:rPr>
-          <w:lang w:val="en-US"/>
-        </w:rPr>
-        <w:t> </w:t>
-      </w:r>
-      <w:r>
-        <w:rPr>
-          <w:lang w:val="en-US"/>
-        </w:rPr>
-        <w:t xml:space="preserve">2 + Verilog, </w:t>
-      </w:r>
-    </w:p>
-    <w:p>
-      <w:pPr>
-        <w:jc w:val="both"/>
-        <w:rPr>
-          <w:lang w:val="en-US"/>
-        </w:rPr>
-      </w:pPr>
-    </w:p>
-    <w:p>
-      <w:pPr>
-        <w:jc w:val="both"/>
       </w:pPr>
       <w:r>
         <w:rPr>
           <w:b/>
           <w:bCs/>
         </w:rPr>
+        <w:t>Повышение квалификации</w:t>
+      </w:r>
+    </w:p>
+    <w:p>
+      <w:pPr>
+        <w:jc w:val="both"/>
+      </w:pPr>
+      <w:r>
+        <w:t xml:space="preserve">09.08.2023 </w:t>
+      </w:r>
+      <w:proofErr w:type="spellStart"/>
+      <w:r>
+        <w:rPr>
+          <w:lang w:val="en-US"/>
+        </w:rPr>
+        <w:t>GeekBrains</w:t>
+      </w:r>
+      <w:proofErr w:type="spellEnd"/>
+      <w:r>
+        <w:t xml:space="preserve">. «Инженер умных устройств» 470 </w:t>
+      </w:r>
+      <w:proofErr w:type="spellStart"/>
+      <w:r>
+        <w:t>ак.часов</w:t>
+      </w:r>
+      <w:proofErr w:type="spellEnd"/>
+      <w:r>
+        <w:t>.</w:t>
+      </w:r>
+    </w:p>
+    <w:p>
+      <w:pPr>
+        <w:jc w:val="both"/>
+      </w:pPr>
+      <w:r>
+        <w:t>29.03.2019</w:t>
+      </w:r>
+      <w:r>
+        <w:t xml:space="preserve"> </w:t>
+      </w:r>
+      <w:r>
+        <w:t>Библиотека Qt5 (С++). Уровень 1. Основы программирования</w:t>
+      </w:r>
+      <w:r>
+        <w:t xml:space="preserve">. 60 </w:t>
+      </w:r>
+      <w:proofErr w:type="spellStart"/>
+      <w:r>
+        <w:t>ак</w:t>
+      </w:r>
+      <w:proofErr w:type="spellEnd"/>
+      <w:r>
+        <w:t>. часов.</w:t>
+      </w:r>
+    </w:p>
+    <w:p>
+      <w:pPr>
+        <w:jc w:val="both"/>
+      </w:pPr>
+      <w:r>
+        <w:t>22.04.2018</w:t>
+      </w:r>
+      <w:r>
+        <w:t xml:space="preserve"> </w:t>
+      </w:r>
+      <w:r>
+        <w:t>Программирование на Visual С++</w:t>
+      </w:r>
+      <w:r>
+        <w:t>.</w:t>
+      </w:r>
+      <w:r>
+        <w:t xml:space="preserve"> 60 </w:t>
+      </w:r>
+      <w:proofErr w:type="spellStart"/>
+      <w:r>
+        <w:t>ак</w:t>
+      </w:r>
+      <w:proofErr w:type="spellEnd"/>
+      <w:r>
+        <w:t>. часов.</w:t>
+      </w:r>
+    </w:p>
+    <w:p>
+      <w:pPr>
+        <w:jc w:val="both"/>
+      </w:pPr>
+      <w:r>
+        <w:t>09.11.2017</w:t>
+      </w:r>
+      <w:r>
+        <w:t xml:space="preserve"> </w:t>
+      </w:r>
+      <w:r>
+        <w:t>Программирование на языке C (Си)</w:t>
+      </w:r>
+      <w:r>
+        <w:t xml:space="preserve">. 72 </w:t>
+      </w:r>
+      <w:proofErr w:type="spellStart"/>
+      <w:r>
+        <w:t>ак</w:t>
+      </w:r>
+      <w:proofErr w:type="spellEnd"/>
+      <w:r>
+        <w:t>. часа.</w:t>
+      </w:r>
+    </w:p>
+    <w:p>
+      <w:pPr>
+        <w:jc w:val="both"/>
+        <w:rPr>
+          <w:lang w:val="en-US"/>
+        </w:rPr>
+      </w:pPr>
+      <w:r>
+        <w:t xml:space="preserve">27.03.2015 Технология проектирования ПЛИС фирмы </w:t>
+      </w:r>
+      <w:r>
+        <w:t>ALTERA</w:t>
+      </w:r>
+      <w:r>
+        <w:t xml:space="preserve">. </w:t>
+      </w:r>
+      <w:r>
+        <w:rPr>
+          <w:lang w:val="en-US"/>
+        </w:rPr>
+        <w:t>78</w:t>
+      </w:r>
+      <w:r>
+        <w:rPr>
+          <w:lang w:val="en-US"/>
+        </w:rPr>
+        <w:t xml:space="preserve"> </w:t>
+      </w:r>
+      <w:proofErr w:type="spellStart"/>
+      <w:r>
+        <w:t>ак</w:t>
+      </w:r>
+      <w:proofErr w:type="spellEnd"/>
+      <w:r>
+        <w:rPr>
+          <w:lang w:val="en-US"/>
+        </w:rPr>
+        <w:t>.</w:t>
+      </w:r>
+      <w:r>
+        <w:rPr>
+          <w:lang w:val="en-US"/>
+        </w:rPr>
+        <w:t xml:space="preserve"> </w:t>
+      </w:r>
+      <w:r>
+        <w:t>часов</w:t>
+      </w:r>
+      <w:r>
+        <w:rPr>
+          <w:lang w:val="en-US"/>
+        </w:rPr>
+        <w:t>.</w:t>
+      </w:r>
+    </w:p>
+    <w:p>
+      <w:pPr>
+        <w:jc w:val="both"/>
+        <w:rPr>
+          <w:lang w:val="en-US"/>
+        </w:rPr>
+      </w:pPr>
+    </w:p>
+    <w:p>
+      <w:pPr>
+        <w:jc w:val="both"/>
+        <w:rPr>
+          <w:b/>
+          <w:bCs/>
+          <w:lang w:val="en-US"/>
+        </w:rPr>
+      </w:pPr>
+      <w:proofErr w:type="spellStart"/>
+      <w:r>
+        <w:rPr>
+          <w:b/>
+          <w:bCs/>
+        </w:rPr>
+        <w:t>Стэк</w:t>
+      </w:r>
+      <w:proofErr w:type="spellEnd"/>
+      <w:r>
+        <w:rPr>
+          <w:b/>
+          <w:bCs/>
+          <w:lang w:val="en-US"/>
+        </w:rPr>
+        <w:t xml:space="preserve"> </w:t>
+      </w:r>
+      <w:r>
+        <w:rPr>
+          <w:b/>
+          <w:bCs/>
+        </w:rPr>
+        <w:t>технологий</w:t>
+      </w:r>
+    </w:p>
+    <w:p>
+      <w:pPr>
+        <w:jc w:val="both"/>
+        <w:rPr>
+          <w:lang w:val="en-US"/>
+        </w:rPr>
+      </w:pPr>
+      <w:r>
+        <w:t>С</w:t>
+      </w:r>
+      <w:r>
+        <w:rPr>
+          <w:lang w:val="en-US"/>
+        </w:rPr>
+        <w:t>/</w:t>
+      </w:r>
+      <w:r>
+        <w:t>С</w:t>
+      </w:r>
+      <w:r>
+        <w:rPr>
+          <w:lang w:val="en-US"/>
+        </w:rPr>
+        <w:t xml:space="preserve">++, </w:t>
+      </w:r>
+      <w:r>
+        <w:rPr>
+          <w:lang w:val="en-US"/>
+        </w:rPr>
+        <w:t xml:space="preserve">stm32, </w:t>
+      </w:r>
+      <w:proofErr w:type="spellStart"/>
+      <w:r>
+        <w:rPr>
+          <w:lang w:val="en-US"/>
+        </w:rPr>
+        <w:t>FreeRTOS</w:t>
+      </w:r>
+      <w:proofErr w:type="spellEnd"/>
+      <w:r>
+        <w:rPr>
+          <w:lang w:val="en-US"/>
+        </w:rPr>
+        <w:t xml:space="preserve">, Qt Creator, Eclipse, </w:t>
+      </w:r>
+      <w:r>
+        <w:rPr>
+          <w:lang w:val="en-US"/>
+        </w:rPr>
+        <w:t xml:space="preserve">Git, </w:t>
+      </w:r>
+      <w:r>
+        <w:rPr>
+          <w:lang w:val="en-US"/>
+        </w:rPr>
+        <w:t xml:space="preserve">make, </w:t>
+      </w:r>
+      <w:r>
+        <w:rPr>
+          <w:lang w:val="en-US"/>
+        </w:rPr>
+        <w:t xml:space="preserve">SPI, I2C, UART, RS232, </w:t>
+      </w:r>
+      <w:r>
+        <w:rPr>
+          <w:lang w:val="en-US"/>
+        </w:rPr>
+        <w:t>Altium,</w:t>
+      </w:r>
+      <w:r>
+        <w:rPr>
+          <w:lang w:val="en-US"/>
+        </w:rPr>
+        <w:t xml:space="preserve"> </w:t>
+      </w:r>
+      <w:proofErr w:type="spellStart"/>
+      <w:r>
+        <w:rPr>
+          <w:lang w:val="en-US"/>
+        </w:rPr>
+        <w:t>EasyEda</w:t>
+      </w:r>
+      <w:proofErr w:type="spellEnd"/>
+      <w:r>
+        <w:rPr>
+          <w:lang w:val="en-US"/>
+        </w:rPr>
+        <w:t>,</w:t>
+      </w:r>
+      <w:r>
+        <w:rPr>
+          <w:lang w:val="en-US"/>
+        </w:rPr>
+        <w:t xml:space="preserve"> </w:t>
+      </w:r>
+      <w:r>
+        <w:rPr>
+          <w:lang w:val="en-US"/>
+        </w:rPr>
+        <w:t>Quartus</w:t>
+      </w:r>
+      <w:r>
+        <w:rPr>
+          <w:lang w:val="en-US"/>
+        </w:rPr>
+        <w:t> </w:t>
+      </w:r>
+      <w:r>
+        <w:rPr>
+          <w:lang w:val="en-US"/>
+        </w:rPr>
+        <w:t>2 + Verilog</w:t>
+      </w:r>
+    </w:p>
+    <w:p>
+      <w:pPr>
+        <w:jc w:val="both"/>
+        <w:rPr>
+          <w:lang w:val="en-US"/>
+        </w:rPr>
+      </w:pPr>
+    </w:p>
+    <w:p>
+      <w:pPr>
+        <w:jc w:val="both"/>
+      </w:pPr>
+      <w:r>
+        <w:rPr>
+          <w:b/>
+          <w:bCs/>
+        </w:rPr>
         <w:t>Прочее</w:t>
       </w:r>
     </w:p>
@@ -850,7 +1541,6 @@
         <w:jc w:val="both"/>
       </w:pPr>
       <w:r>
-        <w:lastRenderedPageBreak/>
         <w:t xml:space="preserve">Участие в конференциях, публикации (8 </w:t>
       </w:r>
       <w:proofErr w:type="spellStart"/>
@@ -887,15 +1577,13 @@
         <w:jc w:val="both"/>
       </w:pPr>
       <w:r>
-        <w:t xml:space="preserve">Многократный призёр турниров по историческому фехтованию. </w:t>
-      </w:r>
-    </w:p>
-    <w:p>
-      <w:pPr>
-        <w:jc w:val="both"/>
-      </w:pPr>
-      <w:r>
-        <w:t xml:space="preserve">Руководитель </w:t>
+        <w:t>Многократный призёр турниров по историческому фехтованию</w:t>
+      </w:r>
+      <w:r>
+        <w:t xml:space="preserve"> и р</w:t>
+      </w:r>
+      <w:r>
+        <w:t xml:space="preserve">уководитель </w:t>
       </w:r>
       <w:proofErr w:type="spellStart"/>
       <w:r>
@@ -906,14 +1594,7 @@
         <w:t xml:space="preserve"> клуба.</w:t>
       </w:r>
     </w:p>
-    <w:p>
-      <w:pPr>
-        <w:jc w:val="both"/>
-        <w:rPr>
-          <w:lang w:val="en-US"/>
-        </w:rPr>
-      </w:pPr>
-    </w:p>
+    <w:p/>
     <w:sectPr>
       <w:pgSz w:w="11906" w:h="16838" w:code="9"/>
       <w:pgMar w:top="1134" w:right="850" w:bottom="1134" w:left="1701" w:header="708" w:footer="708" w:gutter="0"/>
@@ -922,6 +1603,243 @@
     </w:sectPr>
   </w:body>
 </w:document>
+</file>
+
+<file path=word/numbering.xml><?xml version="1.0" encoding="utf-8"?>
+<w:numbering xmlns:wpc="http://schemas.microsoft.com/office/word/2010/wordprocessingCanvas" xmlns:cx="http://schemas.microsoft.com/office/drawing/2014/chartex" xmlns:cx1="http://schemas.microsoft.com/office/drawing/2015/9/8/chartex" xmlns:cx2="http://schemas.microsoft.com/office/drawing/2015/10/21/chartex" xmlns:cx3="http://schemas.microsoft.com/office/drawing/2016/5/9/chartex" xmlns:cx4="http://schemas.microsoft.com/office/drawing/2016/5/10/chartex" xmlns:cx5="http://schemas.microsoft.com/office/drawing/2016/5/11/chartex" xmlns:cx6="http://schemas.microsoft.com/office/drawing/2016/5/12/chartex" xmlns:cx7="http://schemas.microsoft.com/office/drawing/2016/5/13/chartex" xmlns:cx8="http://schemas.microsoft.com/office/drawing/2016/5/14/chartex" xmlns:mc="http://schemas.openxmlformats.org/markup-compatibility/2006" xmlns:aink="http://schemas.microsoft.com/office/drawing/2016/ink" xmlns:am3d="http://schemas.microsoft.com/office/drawing/2017/model3d" xmlns:o="urn:schemas-microsoft-com:office:office" xmlns:r="http://schemas.openxmlformats.org/officeDocument/2006/relationships" xmlns:m="http://schemas.openxmlformats.org/officeDocument/2006/math" xmlns:v="urn:schemas-microsoft-com:vml" xmlns:wp14="http://schemas.microsoft.com/office/word/2010/wordprocessingDrawing" xmlns:wp="http://schemas.openxmlformats.org/drawingml/2006/wordprocessingDrawing" xmlns:w10="urn:schemas-microsoft-com:office:word" xmlns:w="http://schemas.openxmlformats.org/wordprocessingml/2006/main" xmlns:w14="http://schemas.microsoft.com/office/word/2010/wordml" xmlns:w15="http://schemas.microsoft.com/office/word/2012/wordml" xmlns:w16cex="http://schemas.microsoft.com/office/word/2018/wordml/cex" xmlns:w16cid="http://schemas.microsoft.com/office/word/2016/wordml/cid" xmlns:w16="http://schemas.microsoft.com/office/word/2018/wordml" xmlns:w16sdtdh="http://schemas.microsoft.com/office/word/2020/wordml/sdtdatahash" xmlns:w16se="http://schemas.microsoft.com/office/word/2015/wordml/symex" xmlns:wpg="http://schemas.microsoft.com/office/word/2010/wordprocessingGroup" xmlns:wpi="http://schemas.microsoft.com/office/word/2010/wordprocessingInk" xmlns:wne="http://schemas.microsoft.com/office/word/2006/wordml" xmlns:wps="http://schemas.microsoft.com/office/word/2010/wordprocessingShape" mc:Ignorable="w14 w15 w16se w16cid w16 w16cex w16sdtdh wp14">
+  <w:abstractNum w:abstractNumId="0" w15:restartNumberingAfterBreak="0">
+    <w:nsid w:val="11603E75"/>
+    <w:multiLevelType w:val="hybridMultilevel"/>
+    <w:tmpl w:val="B1D841DC"/>
+    <w:lvl w:ilvl="0" w:tplc="04190001">
+      <w:start w:val="1"/>
+      <w:numFmt w:val="bullet"/>
+      <w:lvlText w:val=""/>
+      <w:lvlJc w:val="left"/>
+      <w:pPr>
+        <w:ind w:left="720" w:hanging="360"/>
+      </w:pPr>
+      <w:rPr>
+        <w:rFonts w:ascii="Symbol" w:hAnsi="Symbol" w:hint="default"/>
+      </w:rPr>
+    </w:lvl>
+    <w:lvl w:ilvl="1" w:tplc="04190003" w:tentative="1">
+      <w:start w:val="1"/>
+      <w:numFmt w:val="bullet"/>
+      <w:lvlText w:val="o"/>
+      <w:lvlJc w:val="left"/>
+      <w:pPr>
+        <w:ind w:left="1440" w:hanging="360"/>
+      </w:pPr>
+      <w:rPr>
+        <w:rFonts w:ascii="Courier New" w:hAnsi="Courier New" w:cs="Courier New" w:hint="default"/>
+      </w:rPr>
+    </w:lvl>
+    <w:lvl w:ilvl="2" w:tplc="04190005" w:tentative="1">
+      <w:start w:val="1"/>
+      <w:numFmt w:val="bullet"/>
+      <w:lvlText w:val=""/>
+      <w:lvlJc w:val="left"/>
+      <w:pPr>
+        <w:ind w:left="2160" w:hanging="360"/>
+      </w:pPr>
+      <w:rPr>
+        <w:rFonts w:ascii="Wingdings" w:hAnsi="Wingdings" w:hint="default"/>
+      </w:rPr>
+    </w:lvl>
+    <w:lvl w:ilvl="3" w:tplc="04190001" w:tentative="1">
+      <w:start w:val="1"/>
+      <w:numFmt w:val="bullet"/>
+      <w:lvlText w:val=""/>
+      <w:lvlJc w:val="left"/>
+      <w:pPr>
+        <w:ind w:left="2880" w:hanging="360"/>
+      </w:pPr>
+      <w:rPr>
+        <w:rFonts w:ascii="Symbol" w:hAnsi="Symbol" w:hint="default"/>
+      </w:rPr>
+    </w:lvl>
+    <w:lvl w:ilvl="4" w:tplc="04190003" w:tentative="1">
+      <w:start w:val="1"/>
+      <w:numFmt w:val="bullet"/>
+      <w:lvlText w:val="o"/>
+      <w:lvlJc w:val="left"/>
+      <w:pPr>
+        <w:ind w:left="3600" w:hanging="360"/>
+      </w:pPr>
+      <w:rPr>
+        <w:rFonts w:ascii="Courier New" w:hAnsi="Courier New" w:cs="Courier New" w:hint="default"/>
+      </w:rPr>
+    </w:lvl>
+    <w:lvl w:ilvl="5" w:tplc="04190005" w:tentative="1">
+      <w:start w:val="1"/>
+      <w:numFmt w:val="bullet"/>
+      <w:lvlText w:val=""/>
+      <w:lvlJc w:val="left"/>
+      <w:pPr>
+        <w:ind w:left="4320" w:hanging="360"/>
+      </w:pPr>
+      <w:rPr>
+        <w:rFonts w:ascii="Wingdings" w:hAnsi="Wingdings" w:hint="default"/>
+      </w:rPr>
+    </w:lvl>
+    <w:lvl w:ilvl="6" w:tplc="04190001" w:tentative="1">
+      <w:start w:val="1"/>
+      <w:numFmt w:val="bullet"/>
+      <w:lvlText w:val=""/>
+      <w:lvlJc w:val="left"/>
+      <w:pPr>
+        <w:ind w:left="5040" w:hanging="360"/>
+      </w:pPr>
+      <w:rPr>
+        <w:rFonts w:ascii="Symbol" w:hAnsi="Symbol" w:hint="default"/>
+      </w:rPr>
+    </w:lvl>
+    <w:lvl w:ilvl="7" w:tplc="04190003" w:tentative="1">
+      <w:start w:val="1"/>
+      <w:numFmt w:val="bullet"/>
+      <w:lvlText w:val="o"/>
+      <w:lvlJc w:val="left"/>
+      <w:pPr>
+        <w:ind w:left="5760" w:hanging="360"/>
+      </w:pPr>
+      <w:rPr>
+        <w:rFonts w:ascii="Courier New" w:hAnsi="Courier New" w:cs="Courier New" w:hint="default"/>
+      </w:rPr>
+    </w:lvl>
+    <w:lvl w:ilvl="8" w:tplc="04190005" w:tentative="1">
+      <w:start w:val="1"/>
+      <w:numFmt w:val="bullet"/>
+      <w:lvlText w:val=""/>
+      <w:lvlJc w:val="left"/>
+      <w:pPr>
+        <w:ind w:left="6480" w:hanging="360"/>
+      </w:pPr>
+      <w:rPr>
+        <w:rFonts w:ascii="Wingdings" w:hAnsi="Wingdings" w:hint="default"/>
+      </w:rPr>
+    </w:lvl>
+  </w:abstractNum>
+  <w:abstractNum w:abstractNumId="1" w15:restartNumberingAfterBreak="0">
+    <w:nsid w:val="568D3142"/>
+    <w:multiLevelType w:val="hybridMultilevel"/>
+    <w:tmpl w:val="C030A714"/>
+    <w:lvl w:ilvl="0" w:tplc="04190001">
+      <w:start w:val="1"/>
+      <w:numFmt w:val="bullet"/>
+      <w:lvlText w:val=""/>
+      <w:lvlJc w:val="left"/>
+      <w:pPr>
+        <w:ind w:left="720" w:hanging="360"/>
+      </w:pPr>
+      <w:rPr>
+        <w:rFonts w:ascii="Symbol" w:hAnsi="Symbol" w:hint="default"/>
+      </w:rPr>
+    </w:lvl>
+    <w:lvl w:ilvl="1" w:tplc="04190003" w:tentative="1">
+      <w:start w:val="1"/>
+      <w:numFmt w:val="bullet"/>
+      <w:lvlText w:val="o"/>
+      <w:lvlJc w:val="left"/>
+      <w:pPr>
+        <w:ind w:left="1440" w:hanging="360"/>
+      </w:pPr>
+      <w:rPr>
+        <w:rFonts w:ascii="Courier New" w:hAnsi="Courier New" w:cs="Courier New" w:hint="default"/>
+      </w:rPr>
+    </w:lvl>
+    <w:lvl w:ilvl="2" w:tplc="04190005" w:tentative="1">
+      <w:start w:val="1"/>
+      <w:numFmt w:val="bullet"/>
+      <w:lvlText w:val=""/>
+      <w:lvlJc w:val="left"/>
+      <w:pPr>
+        <w:ind w:left="2160" w:hanging="360"/>
+      </w:pPr>
+      <w:rPr>
+        <w:rFonts w:ascii="Wingdings" w:hAnsi="Wingdings" w:hint="default"/>
+      </w:rPr>
+    </w:lvl>
+    <w:lvl w:ilvl="3" w:tplc="04190001" w:tentative="1">
+      <w:start w:val="1"/>
+      <w:numFmt w:val="bullet"/>
+      <w:lvlText w:val=""/>
+      <w:lvlJc w:val="left"/>
+      <w:pPr>
+        <w:ind w:left="2880" w:hanging="360"/>
+      </w:pPr>
+      <w:rPr>
+        <w:rFonts w:ascii="Symbol" w:hAnsi="Symbol" w:hint="default"/>
+      </w:rPr>
+    </w:lvl>
+    <w:lvl w:ilvl="4" w:tplc="04190003" w:tentative="1">
+      <w:start w:val="1"/>
+      <w:numFmt w:val="bullet"/>
+      <w:lvlText w:val="o"/>
+      <w:lvlJc w:val="left"/>
+      <w:pPr>
+        <w:ind w:left="3600" w:hanging="360"/>
+      </w:pPr>
+      <w:rPr>
+        <w:rFonts w:ascii="Courier New" w:hAnsi="Courier New" w:cs="Courier New" w:hint="default"/>
+      </w:rPr>
+    </w:lvl>
+    <w:lvl w:ilvl="5" w:tplc="04190005" w:tentative="1">
+      <w:start w:val="1"/>
+      <w:numFmt w:val="bullet"/>
+      <w:lvlText w:val=""/>
+      <w:lvlJc w:val="left"/>
+      <w:pPr>
+        <w:ind w:left="4320" w:hanging="360"/>
+      </w:pPr>
+      <w:rPr>
+        <w:rFonts w:ascii="Wingdings" w:hAnsi="Wingdings" w:hint="default"/>
+      </w:rPr>
+    </w:lvl>
+    <w:lvl w:ilvl="6" w:tplc="04190001" w:tentative="1">
+      <w:start w:val="1"/>
+      <w:numFmt w:val="bullet"/>
+      <w:lvlText w:val=""/>
+      <w:lvlJc w:val="left"/>
+      <w:pPr>
+        <w:ind w:left="5040" w:hanging="360"/>
+      </w:pPr>
+      <w:rPr>
+        <w:rFonts w:ascii="Symbol" w:hAnsi="Symbol" w:hint="default"/>
+      </w:rPr>
+    </w:lvl>
+    <w:lvl w:ilvl="7" w:tplc="04190003" w:tentative="1">
+      <w:start w:val="1"/>
+      <w:numFmt w:val="bullet"/>
+      <w:lvlText w:val="o"/>
+      <w:lvlJc w:val="left"/>
+      <w:pPr>
+        <w:ind w:left="5760" w:hanging="360"/>
+      </w:pPr>
+      <w:rPr>
+        <w:rFonts w:ascii="Courier New" w:hAnsi="Courier New" w:cs="Courier New" w:hint="default"/>
+      </w:rPr>
+    </w:lvl>
+    <w:lvl w:ilvl="8" w:tplc="04190005" w:tentative="1">
+      <w:start w:val="1"/>
+      <w:numFmt w:val="bullet"/>
+      <w:lvlText w:val=""/>
+      <w:lvlJc w:val="left"/>
+      <w:pPr>
+        <w:ind w:left="6480" w:hanging="360"/>
+      </w:pPr>
+      <w:rPr>
+        <w:rFonts w:ascii="Wingdings" w:hAnsi="Wingdings" w:hint="default"/>
+      </w:rPr>
+    </w:lvl>
+  </w:abstractNum>
+  <w:num w:numId="1">
+    <w:abstractNumId w:val="1"/>
+  </w:num>
+  <w:num w:numId="2">
+    <w:abstractNumId w:val="0"/>
+  </w:num>
+</w:numbering>
 </file>
 
 <file path=word/styles.xml><?xml version="1.0" encoding="utf-8"?>
@@ -1373,6 +2291,17 @@
       <w:shd w:val="clear" w:color="auto" w:fill="E1DFDD"/>
     </w:rPr>
   </w:style>
+  <w:style w:type="paragraph" w:styleId="a5">
+    <w:name w:val="List Paragraph"/>
+    <w:basedOn w:val="a"/>
+    <w:uiPriority w:val="34"/>
+    <w:qFormat/>
+    <w:rsid w:val="00493D2E"/>
+    <w:pPr>
+      <w:ind w:left="720"/>
+      <w:contextualSpacing/>
+    </w:pPr>
+  </w:style>
 </w:styles>
 </file>
 

</xml_diff>